<commit_message>
CP02 doc overview init
</commit_message>
<xml_diff>
--- a/docs/WIP/CP2/CP02_v0.2.docx
+++ b/docs/WIP/CP2/CP02_v0.2.docx
@@ -13,8 +13,11 @@
           <w:sz w:val="96"/>
         </w:rPr>
       </w:pPr>
-      <w:bookmarkStart w:id="0" w:name="_GoBack"/>
-      <w:r>
+      <w:r>
+        <w:rPr>
+          <w:noProof/>
+          <w:lang w:val="cs-CZ" w:eastAsia="cs-CZ"/>
+        </w:rPr>
         <w:drawing>
           <wp:anchor distT="0" distB="0" distL="114300" distR="114300" simplePos="0" relativeHeight="251659264" behindDoc="0" locked="0" layoutInCell="1" allowOverlap="1" wp14:anchorId="0415DFB0" wp14:editId="56331849">
             <wp:simplePos x="0" y="0"/>
@@ -77,7 +80,6 @@
           </wp:anchor>
         </w:drawing>
       </w:r>
-      <w:bookmarkEnd w:id="0"/>
       <w:r>
         <w:rPr>
           <w:sz w:val="96"/>
@@ -126,7 +128,6 @@
           <w:b w:val="0"/>
         </w:rPr>
       </w:pPr>
-      <w:proofErr w:type="gramStart"/>
       <w:r>
         <w:rPr>
           <w:b w:val="0"/>
@@ -134,7 +135,6 @@
         </w:rPr>
         <w:t>for</w:t>
       </w:r>
-      <w:proofErr w:type="gramEnd"/>
       <w:r>
         <w:rPr>
           <w:b w:val="0"/>
@@ -148,14 +148,12 @@
         </w:rPr>
         <w:t xml:space="preserve">roject </w:t>
       </w:r>
-      <w:proofErr w:type="spellStart"/>
       <w:r>
         <w:rPr>
           <w:b w:val="0"/>
         </w:rPr>
         <w:t>Staffr</w:t>
       </w:r>
-      <w:proofErr w:type="spellEnd"/>
       <w:r>
         <w:rPr>
           <w:b w:val="0"/>
@@ -179,28 +177,12 @@
       <w:r>
         <w:br/>
       </w:r>
-      <w:proofErr w:type="spellStart"/>
       <w:r>
         <w:rPr>
           <w:b w:val="0"/>
         </w:rPr>
-        <w:t>Kryštof</w:t>
-      </w:r>
-      <w:proofErr w:type="spellEnd"/>
-      <w:r>
-        <w:rPr>
-          <w:b w:val="0"/>
-        </w:rPr>
-        <w:t xml:space="preserve"> </w:t>
-      </w:r>
-      <w:proofErr w:type="spellStart"/>
-      <w:r>
-        <w:rPr>
-          <w:b w:val="0"/>
-        </w:rPr>
-        <w:t>Sýkora</w:t>
-      </w:r>
-      <w:proofErr w:type="spellEnd"/>
+        <w:t>Kryštof Sýkora</w:t>
+      </w:r>
       <w:r>
         <w:rPr>
           <w:b w:val="0"/>
@@ -241,7 +223,7 @@
         <w:rPr>
           <w:b w:val="0"/>
         </w:rPr>
-        <w:t>1</w:t>
+        <w:t>3</w:t>
       </w:r>
       <w:r>
         <w:rPr>
@@ -250,16 +232,13 @@
         <w:br/>
       </w:r>
       <w:r>
-        <w:t>11</w:t>
+        <w:t>30</w:t>
       </w:r>
       <w:r>
         <w:t xml:space="preserve">. </w:t>
       </w:r>
       <w:r>
-        <w:t>8</w:t>
-      </w:r>
-      <w:r>
-        <w:t>. 2016</w:t>
+        <w:t>12. 2017</w:t>
       </w:r>
     </w:p>
     <w:p>
@@ -283,16 +262,16 @@
       <w:pPr>
         <w:pStyle w:val="Heading1"/>
       </w:pPr>
-      <w:bookmarkStart w:id="1" w:name="_Toc344877432"/>
-      <w:bookmarkStart w:id="2" w:name="_Toc344879822"/>
-      <w:bookmarkStart w:id="3" w:name="_Toc346508722"/>
-      <w:bookmarkStart w:id="4" w:name="_Toc346508952"/>
-      <w:bookmarkStart w:id="5" w:name="_Toc346509227"/>
+      <w:bookmarkStart w:id="0" w:name="_Toc344877432"/>
+      <w:bookmarkStart w:id="1" w:name="_Toc344879822"/>
+      <w:bookmarkStart w:id="2" w:name="_Toc346508722"/>
+      <w:bookmarkStart w:id="3" w:name="_Toc346508952"/>
+      <w:bookmarkStart w:id="4" w:name="_Toc346509227"/>
+      <w:bookmarkEnd w:id="0"/>
       <w:bookmarkEnd w:id="1"/>
       <w:bookmarkEnd w:id="2"/>
       <w:bookmarkEnd w:id="3"/>
       <w:bookmarkEnd w:id="4"/>
-      <w:bookmarkEnd w:id="5"/>
       <w:r>
         <w:lastRenderedPageBreak/>
         <w:t>Summary</w:t>
@@ -319,14 +298,12 @@
         </w:rPr>
         <w:t xml:space="preserve">With </w:t>
       </w:r>
-      <w:proofErr w:type="spellStart"/>
       <w:r>
         <w:rPr>
           <w:i w:val="0"/>
         </w:rPr>
         <w:t>Staffr</w:t>
       </w:r>
-      <w:proofErr w:type="spellEnd"/>
       <w:r>
         <w:rPr>
           <w:i w:val="0"/>
@@ -337,21 +314,7 @@
         <w:rPr>
           <w:i w:val="0"/>
         </w:rPr>
-        <w:t xml:space="preserve">a Java EE based Maven </w:t>
-      </w:r>
-      <w:proofErr w:type="spellStart"/>
-      <w:r>
-        <w:rPr>
-          <w:i w:val="0"/>
-        </w:rPr>
-        <w:t>compilable</w:t>
-      </w:r>
-      <w:proofErr w:type="spellEnd"/>
-      <w:r>
-        <w:rPr>
-          <w:i w:val="0"/>
-        </w:rPr>
-        <w:t xml:space="preserve"> program that allows </w:t>
+        <w:t xml:space="preserve">a Java EE based Maven compilable program that allows </w:t>
       </w:r>
       <w:r>
         <w:rPr>
@@ -434,11 +397,9 @@
       <w:pPr>
         <w:pStyle w:val="Heading3"/>
       </w:pPr>
-      <w:proofErr w:type="spellStart"/>
       <w:r>
         <w:t>ReactJS</w:t>
       </w:r>
-      <w:proofErr w:type="spellEnd"/>
     </w:p>
     <w:p>
       <w:pPr>
@@ -446,50 +407,24 @@
           <w:color w:val="FF0000"/>
         </w:rPr>
       </w:pPr>
-      <w:proofErr w:type="gramStart"/>
       <w:r>
         <w:rPr>
           <w:color w:val="FF0000"/>
         </w:rPr>
         <w:t>xxx</w:t>
       </w:r>
-      <w:proofErr w:type="gramEnd"/>
     </w:p>
     <w:p>
       <w:pPr>
         <w:pStyle w:val="Heading3"/>
       </w:pPr>
       <w:r>
-        <w:t>JavaScript Library “</w:t>
-      </w:r>
-      <w:proofErr w:type="spellStart"/>
-      <w:r>
-        <w:t>Raphaël</w:t>
-      </w:r>
-      <w:proofErr w:type="spellEnd"/>
-      <w:r>
-        <w:t>”</w:t>
-      </w:r>
-    </w:p>
-    <w:p>
-      <w:r>
-        <w:t xml:space="preserve">For graphs and other graphics, the </w:t>
-      </w:r>
-      <w:proofErr w:type="spellStart"/>
-      <w:r>
-        <w:t>javascript</w:t>
-      </w:r>
-      <w:proofErr w:type="spellEnd"/>
-      <w:r>
-        <w:t xml:space="preserve"> library/vector graphics mapper called “</w:t>
-      </w:r>
-      <w:proofErr w:type="spellStart"/>
-      <w:r>
-        <w:t>Raphaël</w:t>
-      </w:r>
-      <w:proofErr w:type="spellEnd"/>
-      <w:r>
-        <w:t xml:space="preserve">” was used, as found here: </w:t>
+        <w:t>JavaScript Library “Raphaël”</w:t>
+      </w:r>
+    </w:p>
+    <w:p>
+      <w:r>
+        <w:t xml:space="preserve">For graphs and other graphics, the javascript library/vector graphics mapper called “Raphaël” was used, as found here: </w:t>
       </w:r>
       <w:hyperlink r:id="rId11" w:history="1">
         <w:r>
@@ -512,26 +447,16 @@
       <w:pPr>
         <w:pStyle w:val="Heading3"/>
       </w:pPr>
-      <w:proofErr w:type="spellStart"/>
-      <w:r>
-        <w:t>Javascript</w:t>
-      </w:r>
-      <w:proofErr w:type="spellEnd"/>
-      <w:r>
-        <w:t xml:space="preserve"> emulation</w:t>
+      <w:r>
+        <w:t>Javascript emulation</w:t>
       </w:r>
     </w:p>
     <w:p>
       <w:r>
         <w:t xml:space="preserve">To save time, we have tried to use the </w:t>
       </w:r>
-      <w:proofErr w:type="spellStart"/>
-      <w:r>
-        <w:t>DotVVM</w:t>
-      </w:r>
-      <w:proofErr w:type="spellEnd"/>
-      <w:r>
-        <w:t xml:space="preserve"> (</w:t>
+      <w:r>
+        <w:t>DotVVM (</w:t>
       </w:r>
       <w:hyperlink r:id="rId12" w:history="1">
         <w:r>
@@ -548,13 +473,8 @@
         <w:t xml:space="preserve"> project</w:t>
       </w:r>
       <w:r>
-        <w:t xml:space="preserve"> as a framework to generate </w:t>
-      </w:r>
-      <w:proofErr w:type="spellStart"/>
-      <w:r>
-        <w:t>javascript</w:t>
-      </w:r>
-      <w:proofErr w:type="spellEnd"/>
+        <w:t xml:space="preserve"> as a framework to generate javascript</w:t>
+      </w:r>
       <w:r>
         <w:t>, however implementations of this have failed to compile and be compatible with the main project, and so we abandoned the idea.</w:t>
       </w:r>
@@ -569,15 +489,13 @@
     </w:p>
     <w:p>
       <w:r>
-        <w:t xml:space="preserve">The outputs are a Java EE Maven </w:t>
-      </w:r>
-      <w:proofErr w:type="spellStart"/>
-      <w:r>
-        <w:t>compilable</w:t>
-      </w:r>
-      <w:proofErr w:type="spellEnd"/>
-      <w:r>
-        <w:t xml:space="preserve"> program, user manuals for it and multiple documents reporting on the development and purpose of the program. </w:t>
+        <w:t>The outputs are a Java EE Maven compilable program</w:t>
+      </w:r>
+      <w:r>
+        <w:t xml:space="preserve"> with pre-defined basic functionality</w:t>
+      </w:r>
+      <w:r>
+        <w:t xml:space="preserve">, user manuals for it and multiple documents reporting on the development and purpose of the program. </w:t>
       </w:r>
     </w:p>
     <w:p>
@@ -587,6 +505,9 @@
       <w:r>
         <w:lastRenderedPageBreak/>
         <w:t>Installation</w:t>
+      </w:r>
+      <w:r>
+        <w:t xml:space="preserve"> and deployment</w:t>
       </w:r>
     </w:p>
     <w:p>
@@ -627,13 +548,8 @@
         </w:numPr>
         <w:spacing w:after="240"/>
       </w:pPr>
-      <w:proofErr w:type="spellStart"/>
-      <w:r>
-        <w:t>NodeJS</w:t>
-      </w:r>
-      <w:proofErr w:type="spellEnd"/>
-      <w:r>
-        <w:t xml:space="preserve"> v6 or later</w:t>
+      <w:r>
+        <w:t>NodeJS v6 or later</w:t>
       </w:r>
     </w:p>
     <w:p>
@@ -646,7 +562,7 @@
         <w:spacing w:after="240"/>
       </w:pPr>
       <w:r>
-        <w:t>Maven</w:t>
+        <w:t>ReactJS</w:t>
       </w:r>
     </w:p>
     <w:p>
@@ -659,6 +575,19 @@
         <w:spacing w:after="240"/>
       </w:pPr>
       <w:r>
+        <w:t>Maven</w:t>
+      </w:r>
+    </w:p>
+    <w:p>
+      <w:pPr>
+        <w:pStyle w:val="ListParagraph"/>
+        <w:numPr>
+          <w:ilvl w:val="0"/>
+          <w:numId w:val="4"/>
+        </w:numPr>
+        <w:spacing w:after="240"/>
+      </w:pPr>
+      <w:r>
         <w:t>Apache Tomcat (or any other application server)</w:t>
       </w:r>
     </w:p>
@@ -672,51 +601,17 @@
       <w:r>
         <w:t xml:space="preserve">go to </w:t>
       </w:r>
-      <w:proofErr w:type="spellStart"/>
-      <w:r>
-        <w:t>src</w:t>
-      </w:r>
-      <w:proofErr w:type="spellEnd"/>
-      <w:r>
-        <w:t>\main\</w:t>
-      </w:r>
-      <w:proofErr w:type="spellStart"/>
-      <w:r>
-        <w:t>webapp</w:t>
-      </w:r>
-      <w:proofErr w:type="spellEnd"/>
+      <w:r>
+        <w:t>src\main\webapp</w:t>
+      </w:r>
       <w:r>
         <w:t xml:space="preserve"> </w:t>
       </w:r>
       <w:r>
-        <w:t xml:space="preserve">and run </w:t>
-      </w:r>
-      <w:proofErr w:type="spellStart"/>
-      <w:r>
-        <w:t>npm</w:t>
-      </w:r>
-      <w:proofErr w:type="spellEnd"/>
-      <w:r>
-        <w:t xml:space="preserve"> install. This will download the necessary Node dependencies (they are used by the UI written in </w:t>
-      </w:r>
-      <w:proofErr w:type="spellStart"/>
-      <w:r>
-        <w:t>ReactJS</w:t>
-      </w:r>
-      <w:proofErr w:type="spellEnd"/>
-      <w:r>
-        <w:t>). You can check that everything is</w:t>
-      </w:r>
-      <w:r>
-        <w:t xml:space="preserve"> working by running </w:t>
-      </w:r>
-      <w:proofErr w:type="spellStart"/>
-      <w:r>
-        <w:t>npm</w:t>
-      </w:r>
-      <w:proofErr w:type="spellEnd"/>
-      <w:r>
-        <w:t xml:space="preserve"> test.</w:t>
+        <w:t>and run npm install. This will download the necessary Node dependencies (they are used by the UI written in ReactJS). You can check that everything is</w:t>
+      </w:r>
+      <w:r>
+        <w:t xml:space="preserve"> working by running npm test.</w:t>
       </w:r>
     </w:p>
     <w:p>
@@ -734,7 +629,6 @@
       <w:r>
         <w:t xml:space="preserve">The application uses a standard relation database. It is preconfigured to a PostgreSQL server named </w:t>
       </w:r>
-      <w:proofErr w:type="spellStart"/>
       <w:r>
         <w:rPr>
           <w:color w:val="FF0000"/>
@@ -747,59 +641,117 @@
           <w:color w:val="FF0000"/>
           <w:highlight w:val="yellow"/>
         </w:rPr>
-        <w:t>_db</w:t>
-      </w:r>
-      <w:proofErr w:type="spellEnd"/>
+        <w:t xml:space="preserve">_db running at localhost:8084, and credentials </w:t>
+      </w:r>
       <w:r>
         <w:rPr>
           <w:color w:val="FF0000"/>
           <w:highlight w:val="yellow"/>
         </w:rPr>
-        <w:t xml:space="preserve"> running at localhost</w:t>
-      </w:r>
-      <w:proofErr w:type="gramStart"/>
+        <w:t>Staffr</w:t>
+      </w:r>
       <w:r>
         <w:rPr>
           <w:color w:val="FF0000"/>
           <w:highlight w:val="yellow"/>
         </w:rPr>
-        <w:t>:8084</w:t>
-      </w:r>
-      <w:proofErr w:type="gramEnd"/>
+        <w:t>/</w:t>
+      </w:r>
       <w:r>
         <w:rPr>
           <w:color w:val="FF0000"/>
           <w:highlight w:val="yellow"/>
         </w:rPr>
-        <w:t xml:space="preserve">, and credentials </w:t>
-      </w:r>
-      <w:proofErr w:type="spellStart"/>
-      <w:r>
+        <w:t>Staffr</w:t>
+      </w:r>
+      <w:r>
+        <w:t xml:space="preserve">. </w:t>
+      </w:r>
+    </w:p>
+    <w:p>
+      <w:pPr>
+        <w:pStyle w:val="Heading2"/>
+      </w:pPr>
+      <w:r>
+        <w:t>Running</w:t>
+      </w:r>
+      <w:r>
+        <w:t xml:space="preserve"> the Application</w:t>
+      </w:r>
+    </w:p>
+    <w:p>
+      <w:pPr>
+        <w:spacing w:after="240"/>
+      </w:pPr>
+      <w:r>
+        <w:t>To run the application locally, start JS compile watcher by running npm start from app/root/src/main/webapp. The watcher will recompile JS whenever a change is made to the UI code.</w:t>
+      </w:r>
+    </w:p>
+    <w:p>
+      <w:pPr>
+        <w:spacing w:after="240"/>
+      </w:pPr>
+      <w:r>
+        <w:t>Running the application is simple, just build it with maven and deploy the artifact into you application server.</w:t>
+      </w:r>
+    </w:p>
+    <w:p>
+      <w:pPr>
+        <w:spacing w:line="240" w:lineRule="auto"/>
+        <w:rPr>
+          <w:b/>
+          <w:kern w:val="28"/>
+          <w:sz w:val="36"/>
+        </w:rPr>
+      </w:pPr>
+      <w:r>
+        <w:br w:type="page"/>
+      </w:r>
+    </w:p>
+    <w:p>
+      <w:pPr>
+        <w:pStyle w:val="Heading1"/>
+      </w:pPr>
+      <w:r>
+        <w:lastRenderedPageBreak/>
+        <w:t>Prepared Sample User Walkthrough</w:t>
+      </w:r>
+    </w:p>
+    <w:p>
+      <w:pPr>
+        <w:pStyle w:val="Heading2"/>
+      </w:pPr>
+      <w:r>
+        <w:t>Booting the application</w:t>
+      </w:r>
+    </w:p>
+    <w:p/>
+    <w:p>
+      <w:pPr>
+        <w:pStyle w:val="Heading2"/>
+      </w:pPr>
+      <w:r>
+        <w:t>Login</w:t>
+      </w:r>
+      <w:bookmarkStart w:id="5" w:name="_GoBack"/>
+      <w:bookmarkEnd w:id="5"/>
+    </w:p>
+    <w:p>
+      <w:pPr>
         <w:rPr>
           <w:color w:val="FF0000"/>
-          <w:highlight w:val="yellow"/>
-        </w:rPr>
-        <w:t>Staffr</w:t>
-      </w:r>
-      <w:proofErr w:type="spellEnd"/>
+        </w:rPr>
+      </w:pPr>
       <w:r>
         <w:rPr>
           <w:color w:val="FF0000"/>
-          <w:highlight w:val="yellow"/>
-        </w:rPr>
-        <w:t>/</w:t>
-      </w:r>
-      <w:proofErr w:type="spellStart"/>
-      <w:r>
-        <w:rPr>
-          <w:color w:val="FF0000"/>
-          <w:highlight w:val="yellow"/>
-        </w:rPr>
-        <w:t>Staffr</w:t>
-      </w:r>
-      <w:proofErr w:type="spellEnd"/>
-      <w:r>
-        <w:t xml:space="preserve">. </w:t>
+        </w:rPr>
+        <w:t>Credentials:</w:t>
+      </w:r>
+    </w:p>
+    <w:p>
+      <w:r>
+        <w:t>This user is a project leader</w:t>
       </w:r>
     </w:p>
     <w:p>
@@ -807,65 +759,45 @@
         <w:pStyle w:val="Heading2"/>
       </w:pPr>
       <w:r>
-        <w:t>Running</w:t>
-      </w:r>
-      <w:r>
-        <w:t xml:space="preserve"> the Application</w:t>
-      </w:r>
-    </w:p>
-    <w:p>
-      <w:pPr>
-        <w:spacing w:after="240"/>
-      </w:pPr>
-      <w:r>
-        <w:t xml:space="preserve">To run the application locally, start JS compile watcher by running </w:t>
-      </w:r>
-      <w:proofErr w:type="spellStart"/>
-      <w:r>
-        <w:t>npm</w:t>
-      </w:r>
-      <w:proofErr w:type="spellEnd"/>
-      <w:r>
-        <w:t xml:space="preserve"> start from app/root/</w:t>
-      </w:r>
-      <w:proofErr w:type="spellStart"/>
-      <w:r>
-        <w:t>src</w:t>
-      </w:r>
-      <w:proofErr w:type="spellEnd"/>
-      <w:r>
-        <w:t>/main/</w:t>
-      </w:r>
-      <w:proofErr w:type="spellStart"/>
-      <w:r>
-        <w:t>webapp</w:t>
-      </w:r>
-      <w:proofErr w:type="spellEnd"/>
-      <w:r>
-        <w:t>. The watcher will recompile JS whenever a change is made to the UI code.</w:t>
-      </w:r>
-    </w:p>
-    <w:p>
-      <w:pPr>
-        <w:spacing w:after="240"/>
-      </w:pPr>
-      <w:r>
-        <w:t>Running the application is simple, just build it with maven and deploy the artifact into you application server.</w:t>
-      </w:r>
-    </w:p>
-    <w:p>
-      <w:pPr>
-        <w:pStyle w:val="Heading1"/>
-        <w:numPr>
-          <w:ilvl w:val="0"/>
-          <w:numId w:val="0"/>
-        </w:numPr>
-      </w:pPr>
+        <w:t>Show own user page</w:t>
+      </w:r>
+    </w:p>
+    <w:p>
+      <w:pPr>
+        <w:pStyle w:val="Heading2"/>
+      </w:pPr>
+      <w:r>
+        <w:t>Edit personal information</w:t>
+      </w:r>
+    </w:p>
+    <w:p>
+      <w:pPr>
+        <w:pStyle w:val="Heading2"/>
+      </w:pPr>
+      <w:r>
+        <w:t>Search for user according to criteria</w:t>
+      </w:r>
+    </w:p>
+    <w:p>
+      <w:pPr>
+        <w:pStyle w:val="Heading2"/>
+      </w:pPr>
+      <w:r>
+        <w:t>Create project page</w:t>
+      </w:r>
+    </w:p>
+    <w:p>
+      <w:pPr>
+        <w:pStyle w:val="Heading2"/>
+      </w:pPr>
+      <w:r>
+        <w:t>Delete project page</w:t>
+      </w:r>
     </w:p>
     <w:sectPr>
       <w:headerReference w:type="default" r:id="rId13"/>
       <w:pgSz w:w="12240" w:h="15840" w:code="1"/>
-      <w:pgMar w:top="1440" w:right="1296" w:bottom="1440" w:left="1296" w:header="720" w:footer="720" w:gutter="0"/>
+      <w:pgMar w:top="1701" w:right="1298" w:bottom="1440" w:left="1298" w:header="720" w:footer="720" w:gutter="0"/>
       <w:pgNumType w:start="1"/>
       <w:cols w:space="720"/>
       <w:noEndnote/>
@@ -1135,6 +1067,26 @@
       </w:tabs>
       <w:ind w:firstLine="3600"/>
     </w:pPr>
+  </w:p>
+  <w:p>
+    <w:pPr>
+      <w:pStyle w:val="Header"/>
+      <w:tabs>
+        <w:tab w:val="clear" w:pos="9360"/>
+        <w:tab w:val="right" w:pos="9630"/>
+      </w:tabs>
+      <w:ind w:firstLine="3600"/>
+    </w:pPr>
+  </w:p>
+  <w:p>
+    <w:pPr>
+      <w:pStyle w:val="Header"/>
+      <w:tabs>
+        <w:tab w:val="clear" w:pos="9360"/>
+        <w:tab w:val="right" w:pos="9630"/>
+      </w:tabs>
+      <w:ind w:firstLine="3600"/>
+    </w:pPr>
     <w:r>
       <w:rPr>
         <w:b w:val="0"/>
@@ -1148,7 +1100,7 @@
             <wp:posOffset>-1905</wp:posOffset>
           </wp:positionH>
           <wp:positionV relativeFrom="margin">
-            <wp:posOffset>-412750</wp:posOffset>
+            <wp:posOffset>-593725</wp:posOffset>
           </wp:positionV>
           <wp:extent cx="1971675" cy="438150"/>
           <wp:effectExtent l="0" t="0" r="9525" b="0"/>
@@ -1213,11 +1165,9 @@
     <w:r>
       <w:t xml:space="preserve">for Project </w:t>
     </w:r>
-    <w:proofErr w:type="spellStart"/>
     <w:r>
       <w:t>Staffr</w:t>
     </w:r>
-    <w:proofErr w:type="spellEnd"/>
     <w:r>
       <w:tab/>
     </w:r>
@@ -1237,7 +1187,7 @@
       <w:rPr>
         <w:noProof/>
       </w:rPr>
-      <w:t>2</w:t>
+      <w:t>3</w:t>
     </w:r>
     <w:r>
       <w:fldChar w:fldCharType="end"/>
@@ -2947,7 +2897,7 @@
 </file>
 
 <file path=customXml/itemProps1.xml><?xml version="1.0" encoding="utf-8"?>
-<ds:datastoreItem xmlns:ds="http://schemas.openxmlformats.org/officeDocument/2006/customXml" ds:itemID="{E33F270B-F2E5-421A-A6E4-ACB2CA47C230}">
+<ds:datastoreItem xmlns:ds="http://schemas.openxmlformats.org/officeDocument/2006/customXml" ds:itemID="{9261B698-ABC9-4743-8DD3-D76760C6F1CA}">
   <ds:schemaRefs>
     <ds:schemaRef ds:uri="http://schemas.openxmlformats.org/officeDocument/2006/bibliography"/>
   </ds:schemaRefs>

</xml_diff>